<commit_message>
Updated paper notes and paper details
</commit_message>
<xml_diff>
--- a/Papers/paper notes.docx
+++ b/Papers/paper notes.docx
@@ -25,7 +25,15 @@
         <w:t xml:space="preserve"> </w:t>
       </w:r>
       <w:r>
-        <w:t>conservation investments must be chosen carefully and</w:t>
+        <w:t xml:space="preserve">conservation investments must be chosen </w:t>
+      </w:r>
+      <w:proofErr w:type="gramStart"/>
+      <w:r>
+        <w:t>carefully</w:t>
+      </w:r>
+      <w:proofErr w:type="gramEnd"/>
+      <w:r>
+        <w:t xml:space="preserve"> and</w:t>
       </w:r>
       <w:r>
         <w:t xml:space="preserve"> </w:t>
@@ -43,7 +51,15 @@
         <w:t xml:space="preserve"> </w:t>
       </w:r>
       <w:r>
-        <w:t>conservation action, but provide limited information as</w:t>
+        <w:t xml:space="preserve">conservation </w:t>
+      </w:r>
+      <w:proofErr w:type="gramStart"/>
+      <w:r>
+        <w:t>action, but</w:t>
+      </w:r>
+      <w:proofErr w:type="gramEnd"/>
+      <w:r>
+        <w:t xml:space="preserve"> provide limited information as</w:t>
       </w:r>
       <w:r>
         <w:t xml:space="preserve"> </w:t>
@@ -84,8 +100,13 @@
       <w:r>
         <w:t xml:space="preserve"> </w:t>
       </w:r>
-      <w:r>
-        <w:t>Polasky 2004; Wilson et al. 2006).</w:t>
+      <w:proofErr w:type="spellStart"/>
+      <w:r>
+        <w:t>Polasky</w:t>
+      </w:r>
+      <w:proofErr w:type="spellEnd"/>
+      <w:r>
+        <w:t xml:space="preserve"> 2004; Wilson et al. 2006).</w:t>
       </w:r>
     </w:p>
     <w:p>
@@ -159,7 +180,15 @@
         <w:t xml:space="preserve"> </w:t>
       </w:r>
       <w:r>
-        <w:t>2001; Smith et al. 2003; Laurance 2004;Winter et al. 2005;</w:t>
+        <w:t xml:space="preserve">2001; Smith et al. 2003; Laurance </w:t>
+      </w:r>
+      <w:proofErr w:type="gramStart"/>
+      <w:r>
+        <w:t>2004;Winter</w:t>
+      </w:r>
+      <w:proofErr w:type="gramEnd"/>
+      <w:r>
+        <w:t xml:space="preserve"> et al. 2005;</w:t>
       </w:r>
       <w:r>
         <w:t xml:space="preserve"> </w:t>
@@ -247,8 +276,13 @@
         <w:t xml:space="preserve"> </w:t>
       </w:r>
       <w:r>
-        <w:t>optimal resource allocation schedule, which is a statebased</w:t>
-      </w:r>
+        <w:t xml:space="preserve">optimal resource allocation schedule, which is a </w:t>
+      </w:r>
+      <w:proofErr w:type="spellStart"/>
+      <w:r>
+        <w:t>statebased</w:t>
+      </w:r>
+      <w:proofErr w:type="spellEnd"/>
       <w:r>
         <w:t xml:space="preserve"> </w:t>
       </w:r>
@@ -276,13 +310,34 @@
       <w:r>
         <w:t xml:space="preserve"> </w:t>
       </w:r>
-      <w:r>
-        <w:t>Kalaba 1965; Clark &amp; Mangel 2000).</w:t>
-      </w:r>
-    </w:p>
-    <w:p>
-      <w:r>
-        <w:t xml:space="preserve">There is however, a </w:t>
+      <w:proofErr w:type="spellStart"/>
+      <w:r>
+        <w:t>Kalaba</w:t>
+      </w:r>
+      <w:proofErr w:type="spellEnd"/>
+      <w:r>
+        <w:t xml:space="preserve"> 1965; Clark &amp; </w:t>
+      </w:r>
+      <w:proofErr w:type="spellStart"/>
+      <w:r>
+        <w:t>Mangel</w:t>
+      </w:r>
+      <w:proofErr w:type="spellEnd"/>
+      <w:r>
+        <w:t xml:space="preserve"> 2000).</w:t>
+      </w:r>
+    </w:p>
+    <w:p>
+      <w:r>
+        <w:t xml:space="preserve">There </w:t>
+      </w:r>
+      <w:proofErr w:type="gramStart"/>
+      <w:r>
+        <w:t>is</w:t>
+      </w:r>
+      <w:proofErr w:type="gramEnd"/>
+      <w:r>
+        <w:t xml:space="preserve"> however, a </w:t>
       </w:r>
       <w:r>
         <w:t>dearth of publicly available, quantitative, and empirical</w:t>
@@ -308,8 +363,13 @@
         <w:t xml:space="preserve"> </w:t>
       </w:r>
       <w:r>
-        <w:t>uncertainty to assess the effects of the possibility that resource</w:t>
-      </w:r>
+        <w:t xml:space="preserve">uncertainty to assess the effects of the possibility that </w:t>
+      </w:r>
+      <w:proofErr w:type="gramStart"/>
+      <w:r>
+        <w:t>resource</w:t>
+      </w:r>
+      <w:proofErr w:type="gramEnd"/>
       <w:r>
         <w:t xml:space="preserve"> </w:t>
       </w:r>
@@ -407,7 +467,15 @@
         <w:t xml:space="preserve"> </w:t>
       </w:r>
       <w:r>
-        <w:t>it could never be reinstated. Instead we allowed for</w:t>
+        <w:t xml:space="preserve">it could never be reinstated. </w:t>
+      </w:r>
+      <w:proofErr w:type="gramStart"/>
+      <w:r>
+        <w:t>Instead</w:t>
+      </w:r>
+      <w:proofErr w:type="gramEnd"/>
+      <w:r>
+        <w:t xml:space="preserve"> we allowed for</w:t>
       </w:r>
       <w:r>
         <w:t xml:space="preserve"> </w:t>
@@ -477,8 +545,13 @@
       <w:r>
         <w:t xml:space="preserve"> </w:t>
       </w:r>
-      <w:r>
-        <w:t>on the basis of predicted rates of human population</w:t>
+      <w:proofErr w:type="gramStart"/>
+      <w:r>
+        <w:t>on the basis of</w:t>
+      </w:r>
+      <w:proofErr w:type="gramEnd"/>
+      <w:r>
+        <w:t xml:space="preserve"> predicted rates of human population</w:t>
       </w:r>
       <w:r>
         <w:t xml:space="preserve"> </w:t>
@@ -490,7 +563,15 @@
         <w:t xml:space="preserve"> </w:t>
       </w:r>
       <w:r>
-        <w:t>was 0.002 in the forest ecoregions of northeastern Spain</w:t>
+        <w:t xml:space="preserve">was 0.002 in the forest ecoregions of </w:t>
+      </w:r>
+      <w:proofErr w:type="spellStart"/>
+      <w:r>
+        <w:t>northeastern</w:t>
+      </w:r>
+      <w:proofErr w:type="spellEnd"/>
+      <w:r>
+        <w:t xml:space="preserve"> Spain</w:t>
       </w:r>
       <w:r>
         <w:t xml:space="preserve"> </w:t>
@@ -502,7 +583,15 @@
         <w:t xml:space="preserve"> </w:t>
       </w:r>
       <w:r>
-        <w:t>population growthwas 0.02 in the eastern Mediterranean</w:t>
+        <w:t xml:space="preserve">population </w:t>
+      </w:r>
+      <w:proofErr w:type="spellStart"/>
+      <w:r>
+        <w:t>growthwas</w:t>
+      </w:r>
+      <w:proofErr w:type="spellEnd"/>
+      <w:r>
+        <w:t xml:space="preserve"> 0.02 in the eastern Mediterranean</w:t>
       </w:r>
       <w:r>
         <w:t xml:space="preserve"> </w:t>
@@ -651,7 +740,15 @@
         <w:t xml:space="preserve"> </w:t>
       </w:r>
       <w:r>
-        <w:t>and the optimal SDP solution almost always favored the</w:t>
+        <w:t xml:space="preserve">and the optimal SDP solution almost always </w:t>
+      </w:r>
+      <w:proofErr w:type="spellStart"/>
+      <w:r>
+        <w:t>favored</w:t>
+      </w:r>
+      <w:proofErr w:type="spellEnd"/>
+      <w:r>
+        <w:t xml:space="preserve"> the</w:t>
       </w:r>
       <w:r>
         <w:t xml:space="preserve"> </w:t>
@@ -842,7 +939,15 @@
         <w:t xml:space="preserve"> </w:t>
       </w:r>
       <w:r>
-        <w:t>(i.e., Noss et al. 2002; Knight &amp; Cowling 2007), which</w:t>
+        <w:t xml:space="preserve">(i.e., </w:t>
+      </w:r>
+      <w:proofErr w:type="spellStart"/>
+      <w:r>
+        <w:t>Noss</w:t>
+      </w:r>
+      <w:proofErr w:type="spellEnd"/>
+      <w:r>
+        <w:t xml:space="preserve"> et al. 2002; Knight &amp; Cowling 2007), which</w:t>
       </w:r>
       <w:r>
         <w:t xml:space="preserve"> </w:t>
@@ -1025,7 +1130,15 @@
       <w:commentRangeStart w:id="5"/>
       <w:r>
         <w:lastRenderedPageBreak/>
-        <w:t>Lack of research into the effects of sociopolitical uncertainties</w:t>
+        <w:t xml:space="preserve">Lack of research into the effects of </w:t>
+      </w:r>
+      <w:proofErr w:type="spellStart"/>
+      <w:r>
+        <w:t>sociopolitical</w:t>
+      </w:r>
+      <w:proofErr w:type="spellEnd"/>
+      <w:r>
+        <w:t xml:space="preserve"> uncertainties</w:t>
       </w:r>
       <w:r>
         <w:t xml:space="preserve"> </w:t>
@@ -1124,6 +1237,673 @@
         <w:t>substantially.</w:t>
       </w:r>
     </w:p>
+    <w:p/>
+    <w:p>
+      <w:pPr>
+        <w:rPr>
+          <w:b/>
+          <w:bCs/>
+        </w:rPr>
+      </w:pPr>
+      <w:r>
+        <w:rPr>
+          <w:b/>
+          <w:bCs/>
+        </w:rPr>
+        <w:t>Wilson et al 2006</w:t>
+      </w:r>
+    </w:p>
+    <w:p>
+      <w:r>
+        <w:t>The</w:t>
+      </w:r>
+      <w:r>
+        <w:t xml:space="preserve"> </w:t>
+      </w:r>
+      <w:r>
+        <w:t>relative cost of conservation in different regions is ignored in the</w:t>
+      </w:r>
+      <w:r>
+        <w:t xml:space="preserve"> </w:t>
+      </w:r>
+      <w:r>
+        <w:t>identification of priority regions despite evidence that its inclusion</w:t>
+      </w:r>
+      <w:r>
+        <w:t xml:space="preserve"> </w:t>
+      </w:r>
+      <w:r>
+        <w:t>improves the cost-effectiveness of conservation prioritization</w:t>
+      </w:r>
+      <w:r>
+        <w:t xml:space="preserve">. </w:t>
+      </w:r>
+    </w:p>
+    <w:p>
+      <w:r>
+        <w:t>We have formulated the conservation resource allocation problem</w:t>
+      </w:r>
+      <w:r>
+        <w:t xml:space="preserve"> </w:t>
+      </w:r>
+      <w:r>
+        <w:t>in a clear and transparent manner that involves defining an objective,</w:t>
+      </w:r>
+      <w:r>
+        <w:t xml:space="preserve"> </w:t>
+      </w:r>
+      <w:r>
+        <w:t>identifying management actions, acknowledging constraints and</w:t>
+      </w:r>
+      <w:r>
+        <w:t xml:space="preserve"> </w:t>
+      </w:r>
+      <w:r>
+        <w:t>incorporating uncertainty</w:t>
+      </w:r>
+      <w:r>
+        <w:t>.</w:t>
+      </w:r>
+    </w:p>
+    <w:p/>
+    <w:p>
+      <w:pPr>
+        <w:rPr>
+          <w:b/>
+          <w:bCs/>
+        </w:rPr>
+      </w:pPr>
+      <w:r>
+        <w:rPr>
+          <w:b/>
+          <w:bCs/>
+        </w:rPr>
+        <w:t>Santana et al 2013</w:t>
+      </w:r>
+    </w:p>
+    <w:p>
+      <w:r>
+        <w:t>The effectiveness of EU conservation investments in</w:t>
+      </w:r>
+      <w:r>
+        <w:t xml:space="preserve"> </w:t>
+      </w:r>
+      <w:r>
+        <w:t xml:space="preserve">N2000 is poorly </w:t>
+      </w:r>
+      <w:proofErr w:type="gramStart"/>
+      <w:r>
+        <w:t>understood, because</w:t>
+      </w:r>
+      <w:proofErr w:type="gramEnd"/>
+      <w:r>
+        <w:t xml:space="preserve"> studies are scarce,</w:t>
+      </w:r>
+      <w:r>
+        <w:t xml:space="preserve"> </w:t>
+      </w:r>
+      <w:r>
+        <w:t>and they tend to be geographically biased, short-term,</w:t>
+      </w:r>
+      <w:r>
+        <w:t xml:space="preserve"> </w:t>
+      </w:r>
+      <w:r>
+        <w:t>and rarely consider interactions between various protection</w:t>
+      </w:r>
+      <w:r>
+        <w:t xml:space="preserve"> </w:t>
+      </w:r>
+      <w:r>
+        <w:t>and funding schemes.</w:t>
+      </w:r>
+    </w:p>
+    <w:p>
+      <w:r>
+        <w:t>Our study showed mixed effects of long-term conservation</w:t>
+      </w:r>
+      <w:r>
+        <w:t xml:space="preserve"> </w:t>
+      </w:r>
+      <w:r>
+        <w:t>investment in N2000 farmland. We found positive</w:t>
+      </w:r>
+      <w:r>
+        <w:t xml:space="preserve"> </w:t>
+      </w:r>
+      <w:r>
+        <w:t>effects on flagship species, and on species associated</w:t>
+      </w:r>
+      <w:r>
+        <w:t xml:space="preserve"> </w:t>
+      </w:r>
+      <w:r>
+        <w:t>with fallows, which were the main targets of conservation</w:t>
+      </w:r>
+      <w:r>
+        <w:t xml:space="preserve"> </w:t>
+      </w:r>
+      <w:r>
+        <w:t>investment.</w:t>
+      </w:r>
+      <w:r>
+        <w:t>,</w:t>
+      </w:r>
+    </w:p>
+    <w:p>
+      <w:r>
+        <w:t>Conservation investment appeared positive on populations</w:t>
+      </w:r>
+      <w:r>
+        <w:t xml:space="preserve"> </w:t>
+      </w:r>
+      <w:r>
+        <w:t>of highly threatened flagship species (</w:t>
+      </w:r>
+      <w:r>
+        <w:rPr>
+          <w:i/>
+          <w:iCs/>
+        </w:rPr>
+        <w:t xml:space="preserve">O. </w:t>
+      </w:r>
+      <w:proofErr w:type="spellStart"/>
+      <w:r>
+        <w:rPr>
+          <w:i/>
+          <w:iCs/>
+        </w:rPr>
+        <w:t>tarda</w:t>
+      </w:r>
+      <w:proofErr w:type="spellEnd"/>
+      <w:r>
+        <w:t>,</w:t>
+      </w:r>
+      <w:r>
+        <w:t xml:space="preserve"> </w:t>
+      </w:r>
+      <w:r>
+        <w:rPr>
+          <w:i/>
+          <w:iCs/>
+        </w:rPr>
+        <w:t xml:space="preserve">T. </w:t>
+      </w:r>
+      <w:proofErr w:type="spellStart"/>
+      <w:r>
+        <w:rPr>
+          <w:i/>
+          <w:iCs/>
+        </w:rPr>
+        <w:t>tetrax</w:t>
+      </w:r>
+      <w:proofErr w:type="spellEnd"/>
+      <w:r>
+        <w:t xml:space="preserve">, and </w:t>
+      </w:r>
+      <w:r>
+        <w:rPr>
+          <w:i/>
+          <w:iCs/>
+        </w:rPr>
+        <w:t xml:space="preserve">F. </w:t>
+      </w:r>
+      <w:proofErr w:type="spellStart"/>
+      <w:r>
+        <w:rPr>
+          <w:i/>
+          <w:iCs/>
+        </w:rPr>
+        <w:t>naumanni</w:t>
+      </w:r>
+      <w:proofErr w:type="spellEnd"/>
+      <w:r>
+        <w:t>), supporting the view that</w:t>
+      </w:r>
+      <w:r>
+        <w:t xml:space="preserve"> </w:t>
+      </w:r>
+      <w:r>
+        <w:t>targeted efforts combining legal regulations and adequate</w:t>
+      </w:r>
+      <w:r>
+        <w:t xml:space="preserve"> </w:t>
+      </w:r>
+      <w:r>
+        <w:t>funding schemes may deliver major conservation</w:t>
+      </w:r>
+      <w:r>
+        <w:t xml:space="preserve"> </w:t>
+      </w:r>
+      <w:r>
+        <w:t>benefits</w:t>
+      </w:r>
+      <w:r>
+        <w:t xml:space="preserve">. </w:t>
+      </w:r>
+    </w:p>
+    <w:p>
+      <w:r>
+        <w:t>The contrasting</w:t>
+      </w:r>
+      <w:r>
+        <w:t xml:space="preserve"> </w:t>
+      </w:r>
+      <w:r>
+        <w:t>effectiveness observed for flagship species and other</w:t>
+      </w:r>
+      <w:r>
+        <w:t xml:space="preserve"> </w:t>
+      </w:r>
+      <w:r>
+        <w:t>steppe birds suggests that investment concentrating on</w:t>
+      </w:r>
+      <w:r>
+        <w:t xml:space="preserve"> </w:t>
+      </w:r>
+      <w:r>
+        <w:t>charismatic species does not necessarily lead to the conservation</w:t>
+      </w:r>
+      <w:r>
+        <w:t xml:space="preserve"> </w:t>
+      </w:r>
+      <w:r>
+        <w:t>of the overall steppe bird assemblage (Caro</w:t>
+      </w:r>
+      <w:r>
+        <w:t xml:space="preserve"> </w:t>
+      </w:r>
+      <w:r>
+        <w:t>2010).</w:t>
+      </w:r>
+    </w:p>
+    <w:p>
+      <w:r>
+        <w:t>First, we suggest that general biodiversity</w:t>
+      </w:r>
+      <w:r>
+        <w:t xml:space="preserve"> </w:t>
+      </w:r>
+      <w:r>
+        <w:t>measures may be in some circumstances misleading</w:t>
+      </w:r>
+      <w:r>
+        <w:t xml:space="preserve"> </w:t>
+      </w:r>
+      <w:r>
+        <w:t>indicators of conservation success. Parameters specifically</w:t>
+      </w:r>
+      <w:r>
+        <w:t xml:space="preserve"> </w:t>
+      </w:r>
+      <w:r>
+        <w:t>tailored to reflect the outcome of conservation interventions</w:t>
+      </w:r>
+      <w:r>
+        <w:t xml:space="preserve"> </w:t>
+      </w:r>
+      <w:r>
+        <w:t>may thus be needed, focusing for instance on the</w:t>
+      </w:r>
+      <w:r>
+        <w:t xml:space="preserve"> </w:t>
+      </w:r>
+      <w:r>
+        <w:t>richness and abundance of groups of species of conservation</w:t>
+      </w:r>
+      <w:r>
+        <w:t xml:space="preserve"> </w:t>
+      </w:r>
+      <w:r>
+        <w:t>concern that are specialized in specific habitat types.</w:t>
+      </w:r>
+    </w:p>
+    <w:p>
+      <w:r>
+        <w:t>Finally, long-term evaluations of conservation</w:t>
+      </w:r>
+      <w:r>
+        <w:t xml:space="preserve"> </w:t>
+      </w:r>
+      <w:r>
+        <w:t>investment are required, in order to monitor and</w:t>
+      </w:r>
+      <w:r>
+        <w:t xml:space="preserve"> </w:t>
+      </w:r>
+      <w:r>
+        <w:t>improve the effectiveness of billions of euros needed annually</w:t>
+      </w:r>
+      <w:r>
+        <w:t xml:space="preserve"> </w:t>
+      </w:r>
+      <w:r>
+        <w:t>for managing N2000</w:t>
+      </w:r>
+      <w:r>
+        <w:t xml:space="preserve">. </w:t>
+      </w:r>
+    </w:p>
+    <w:p/>
+    <w:p/>
+    <w:p>
+      <w:pPr>
+        <w:rPr>
+          <w:b/>
+          <w:bCs/>
+        </w:rPr>
+      </w:pPr>
+      <w:r>
+        <w:rPr>
+          <w:b/>
+          <w:bCs/>
+        </w:rPr>
+        <w:lastRenderedPageBreak/>
+        <w:t>Teshome 2014</w:t>
+      </w:r>
+    </w:p>
+    <w:p>
+      <w:r>
+        <w:t>As population increases and land becomes scarce, land demand by the growing number of land</w:t>
+      </w:r>
+      <w:r>
+        <w:t xml:space="preserve"> </w:t>
+      </w:r>
+      <w:r>
+        <w:t>claimants may be met by non-market mechanisms such as state land redistribution, informal land</w:t>
+      </w:r>
+      <w:r>
+        <w:t xml:space="preserve"> </w:t>
+      </w:r>
+      <w:r>
+        <w:t>contracts and customary inheritance. The persistence of such mechanisms and absence of an</w:t>
+      </w:r>
+      <w:r>
+        <w:t xml:space="preserve"> </w:t>
+      </w:r>
+      <w:r>
+        <w:t>established legal rights land system has resulted in</w:t>
+      </w:r>
+      <w:r>
+        <w:t xml:space="preserve"> </w:t>
+      </w:r>
+      <w:r>
+        <w:t>increasing tenure insecurity and continued land fragmentation</w:t>
+      </w:r>
+      <w:r>
+        <w:t xml:space="preserve">. </w:t>
+      </w:r>
+      <w:r>
+        <w:tab/>
+      </w:r>
+    </w:p>
+    <w:p>
+      <w:r>
+        <w:t xml:space="preserve">The absence of tenure security is highly linked to poor land use which in turn leads to environmental degradation (Otsuka and Place, 2001; </w:t>
+      </w:r>
+      <w:proofErr w:type="spellStart"/>
+      <w:r>
+        <w:t>Wannasai</w:t>
+      </w:r>
+      <w:proofErr w:type="spellEnd"/>
+      <w:r>
+        <w:t xml:space="preserve"> and Shrestha, 2008).</w:t>
+      </w:r>
+    </w:p>
+    <w:p>
+      <w:r>
+        <w:t xml:space="preserve">Investment in soil and water conservation practices are influenced and constrained by socio-economical and institutional factors (de Graaff, 1993; Shiferaw et al., 2009). Soil conservation investment may be undertaken when sufficient returns are expected for a considerable </w:t>
+      </w:r>
+      <w:proofErr w:type="gramStart"/>
+      <w:r>
+        <w:t>period of time</w:t>
+      </w:r>
+      <w:proofErr w:type="gramEnd"/>
+      <w:r>
+        <w:t xml:space="preserve"> in comparison with the situation when such investments are not made. This is possible with a secure land tenure system.</w:t>
+      </w:r>
+    </w:p>
+    <w:p>
+      <w:r>
+        <w:t xml:space="preserve">As expected, tenure insecurity has a significant negative influence on soil conservation investments. This suggests that tenure insecure households are less likely to invest in soil conservation technologies. </w:t>
+      </w:r>
+    </w:p>
+    <w:p/>
+    <w:p>
+      <w:pPr>
+        <w:rPr>
+          <w:b/>
+          <w:bCs/>
+        </w:rPr>
+      </w:pPr>
+      <w:r>
+        <w:rPr>
+          <w:b/>
+          <w:bCs/>
+        </w:rPr>
+        <w:t xml:space="preserve">Lennox &amp; </w:t>
+      </w:r>
+      <w:proofErr w:type="spellStart"/>
+      <w:r>
+        <w:rPr>
+          <w:b/>
+          <w:bCs/>
+        </w:rPr>
+        <w:t>Armsworth</w:t>
+      </w:r>
+      <w:proofErr w:type="spellEnd"/>
+      <w:r>
+        <w:rPr>
+          <w:b/>
+          <w:bCs/>
+        </w:rPr>
+        <w:t xml:space="preserve"> 2011</w:t>
+      </w:r>
+    </w:p>
+    <w:p>
+      <w:r>
+        <w:t>One drawback of early studies</w:t>
+      </w:r>
+      <w:r>
+        <w:t xml:space="preserve"> </w:t>
+      </w:r>
+      <w:r>
+        <w:t>was that the solution was assumed to be static, in the sense that all</w:t>
+      </w:r>
+      <w:r>
+        <w:t xml:space="preserve"> </w:t>
+      </w:r>
+      <w:r>
+        <w:t>desired sites could be secured instantaneously. However, the</w:t>
+      </w:r>
+      <w:r>
+        <w:t xml:space="preserve"> process </w:t>
+      </w:r>
+      <w:r>
+        <w:t>through which land is protected is inherently dynamic. This</w:t>
+      </w:r>
+      <w:r>
+        <w:t xml:space="preserve"> </w:t>
+      </w:r>
+      <w:r>
+        <w:t>temporal aspect of the acquisition process is caused by several factors.</w:t>
+      </w:r>
+      <w:r>
+        <w:t xml:space="preserve"> </w:t>
+      </w:r>
+      <w:r>
+        <w:t>For instance, in any time period funding is rarely sufficient to</w:t>
+      </w:r>
+      <w:r>
+        <w:t xml:space="preserve"> </w:t>
+      </w:r>
+      <w:r>
+        <w:t>allow the conservation agency to protect all sites of conservation</w:t>
+      </w:r>
+      <w:r>
+        <w:t xml:space="preserve"> </w:t>
+      </w:r>
+      <w:r>
+        <w:t xml:space="preserve">concern (Costello and </w:t>
+      </w:r>
+      <w:proofErr w:type="spellStart"/>
+      <w:r>
+        <w:t>Polasky</w:t>
+      </w:r>
+      <w:proofErr w:type="spellEnd"/>
+      <w:r>
+        <w:t>, 2004). Moreover, when and where</w:t>
+      </w:r>
+      <w:r>
+        <w:t xml:space="preserve"> </w:t>
+      </w:r>
+      <w:r>
+        <w:t>sites will be available for conservation cannot be known in advance</w:t>
+      </w:r>
+      <w:r>
+        <w:t xml:space="preserve"> </w:t>
+      </w:r>
+      <w:r>
+        <w:t>(Meir et al., 2004).</w:t>
+      </w:r>
+    </w:p>
+    <w:p>
+      <w:r>
+        <w:t>The dynamic nature of the acquisition process introduces several</w:t>
+      </w:r>
+      <w:r>
+        <w:t xml:space="preserve"> </w:t>
+      </w:r>
+      <w:r>
+        <w:t>sources of uncertainty. Although the conservation agency may</w:t>
+      </w:r>
+      <w:r>
+        <w:t xml:space="preserve"> </w:t>
+      </w:r>
+      <w:r>
+        <w:t>be able to determine current site availability, future availability</w:t>
+      </w:r>
+      <w:r>
+        <w:t xml:space="preserve"> </w:t>
+      </w:r>
+      <w:r>
+        <w:t>cannot be known with certainty. Further, the conservation agency</w:t>
+      </w:r>
+      <w:r>
+        <w:t xml:space="preserve"> </w:t>
+      </w:r>
+      <w:r>
+        <w:t>may be able to assess the current ecological value of sites but forces</w:t>
+      </w:r>
+      <w:r>
+        <w:t xml:space="preserve"> </w:t>
+      </w:r>
+      <w:r>
+        <w:t>such as climate change or changing local land use can alter the</w:t>
+      </w:r>
+      <w:r>
+        <w:t xml:space="preserve"> </w:t>
+      </w:r>
+      <w:r>
+        <w:t>future value of sites. Therefore, in order to make decisions that</w:t>
+      </w:r>
+      <w:r>
+        <w:t xml:space="preserve"> </w:t>
+      </w:r>
+      <w:r>
+        <w:t>are robust to future change, conservation agencies must be aware</w:t>
+      </w:r>
+      <w:r>
+        <w:t xml:space="preserve"> </w:t>
+      </w:r>
+      <w:r>
+        <w:t>of these sources of uncertainty and factor them into conservation</w:t>
+      </w:r>
+      <w:r>
+        <w:t xml:space="preserve"> </w:t>
+      </w:r>
+      <w:r>
+        <w:t>planning.</w:t>
+      </w:r>
+    </w:p>
+    <w:p>
+      <w:r>
+        <w:t>In this paper, we examine the role that different kinds of uncertainty play in determining the relative advantages of short and long contracts. Specifically, we examine how uncertainty over future site availability and over future site ecological condition affects the choice of contract duration.</w:t>
+      </w:r>
+    </w:p>
+    <w:p>
+      <w:r>
+        <w:t>Empirical research has shown that the fate of land protected in</w:t>
+      </w:r>
+      <w:r>
+        <w:t xml:space="preserve"> </w:t>
+      </w:r>
+      <w:r>
+        <w:t>temporary contracts is uncertain.</w:t>
+      </w:r>
+      <w:r>
+        <w:t xml:space="preserve"> </w:t>
+      </w:r>
+    </w:p>
+    <w:p>
+      <w:r>
+        <w:t>Firstly, the most important factor in setting the choice of conservation</w:t>
+      </w:r>
+      <w:r>
+        <w:t xml:space="preserve"> </w:t>
+      </w:r>
+      <w:r>
+        <w:t>contract was the likely availability of sites in the next</w:t>
+      </w:r>
+      <w:r>
+        <w:t xml:space="preserve"> </w:t>
+      </w:r>
+      <w:r>
+        <w:t>time period. Secondly, contract choice was relatively insensitive</w:t>
+      </w:r>
+      <w:r>
+        <w:t xml:space="preserve"> </w:t>
+      </w:r>
+      <w:r>
+        <w:t>to uncertainty over future ecological conditions. Finally, when the</w:t>
+      </w:r>
+      <w:r>
+        <w:t xml:space="preserve"> </w:t>
+      </w:r>
+      <w:r>
+        <w:t>probability that sites would be unavailable was moderate to high, a</w:t>
+      </w:r>
+      <w:r>
+        <w:t xml:space="preserve"> </w:t>
+      </w:r>
+      <w:r>
+        <w:t>portfolio through time of short and long contracts was more advantageous</w:t>
+      </w:r>
+      <w:r>
+        <w:t xml:space="preserve"> </w:t>
+      </w:r>
+      <w:r>
+        <w:t>than relying solely on either type.</w:t>
+      </w:r>
+    </w:p>
+    <w:p/>
+    <w:p>
+      <w:pPr>
+        <w:rPr>
+          <w:b/>
+          <w:bCs/>
+        </w:rPr>
+      </w:pPr>
+      <w:r>
+        <w:rPr>
+          <w:b/>
+          <w:bCs/>
+        </w:rPr>
+        <w:lastRenderedPageBreak/>
+        <w:t>Murdoch et al 2010</w:t>
+      </w:r>
+    </w:p>
+    <w:p/>
     <w:sectPr>
       <w:pgSz w:w="11906" w:h="16838"/>
       <w:pgMar w:top="1440" w:right="1440" w:bottom="1440" w:left="1440" w:header="708" w:footer="708" w:gutter="0"/>

</xml_diff>

<commit_message>
Updated paper details, notes, and powerpoint
</commit_message>
<xml_diff>
--- a/Papers/paper notes.docx
+++ b/Papers/paper notes.docx
@@ -363,13 +363,8 @@
         <w:t xml:space="preserve"> </w:t>
       </w:r>
       <w:r>
-        <w:t xml:space="preserve">uncertainty to assess the effects of the possibility that </w:t>
-      </w:r>
-      <w:proofErr w:type="gramStart"/>
-      <w:r>
-        <w:t>resource</w:t>
-      </w:r>
-      <w:proofErr w:type="gramEnd"/>
+        <w:t>uncertainty to assess the effects of the possibility that resource</w:t>
+      </w:r>
       <w:r>
         <w:t xml:space="preserve"> </w:t>
       </w:r>
@@ -1604,25 +1599,7 @@
     </w:p>
     <w:p>
       <w:r>
-        <w:t>As population increases and land becomes scarce, land demand by the growing number of land</w:t>
-      </w:r>
-      <w:r>
-        <w:t xml:space="preserve"> </w:t>
-      </w:r>
-      <w:r>
-        <w:t>claimants may be met by non-market mechanisms such as state land redistribution, informal land</w:t>
-      </w:r>
-      <w:r>
-        <w:t xml:space="preserve"> </w:t>
-      </w:r>
-      <w:r>
-        <w:t>contracts and customary inheritance. The persistence of such mechanisms and absence of an</w:t>
-      </w:r>
-      <w:r>
-        <w:t xml:space="preserve"> </w:t>
-      </w:r>
-      <w:r>
-        <w:t>established legal rights land system has resulted in</w:t>
+        <w:t>As population increases and land becomes scarce, land demand by the growing number of land claimants may be met by non-market mechanisms such as state land redistribution, informal land contracts and customary inheritance. The persistence of such mechanisms and absence of an established legal rights land system has resulted in</w:t>
       </w:r>
       <w:r>
         <w:t xml:space="preserve"> </w:t>
@@ -2171,6 +2148,1248 @@
         <w:t>, their costs may also be lower in densely populated environments.</w:t>
       </w:r>
     </w:p>
+    <w:p/>
+    <w:p>
+      <w:pPr>
+        <w:rPr>
+          <w:b/>
+          <w:bCs/>
+        </w:rPr>
+      </w:pPr>
+      <w:r>
+        <w:rPr>
+          <w:b/>
+          <w:bCs/>
+        </w:rPr>
+        <w:t>Fryxell et al 2010</w:t>
+      </w:r>
+    </w:p>
+    <w:p>
+      <w:r>
+        <w:t>Here we show that weak compensatory response by harvesters or resource managers can itself generate cyclic variation in resources, exacerbating the risk of collapse. Weak harvest regulation contributes to the problem rather than providing an acceptable management solution to resource fluctuation</w:t>
+      </w:r>
+      <w:r>
+        <w:t>.</w:t>
+      </w:r>
+    </w:p>
+    <w:p>
+      <w:r>
+        <w:t>Weak harvest regulation should be particularly</w:t>
+      </w:r>
+      <w:r>
+        <w:t xml:space="preserve"> </w:t>
+      </w:r>
+      <w:r>
+        <w:t>worrisome in populations with high levels</w:t>
+      </w:r>
+      <w:r>
+        <w:t xml:space="preserve"> </w:t>
+      </w:r>
+      <w:r>
+        <w:t>of demographic or environmental stochasticity</w:t>
+      </w:r>
+      <w:r>
+        <w:t xml:space="preserve"> </w:t>
+      </w:r>
+      <w:r>
+        <w:t>or with pronounced Allee effects due to predation,</w:t>
+      </w:r>
+      <w:r>
+        <w:t xml:space="preserve"> </w:t>
+      </w:r>
+      <w:r>
+        <w:t>disease transmission, or reduced probability</w:t>
+      </w:r>
+      <w:r>
+        <w:t xml:space="preserve"> </w:t>
+      </w:r>
+      <w:r>
+        <w:t>of breeding (28–30). Our simulations suggest</w:t>
+      </w:r>
+      <w:r>
+        <w:t xml:space="preserve"> </w:t>
+      </w:r>
+      <w:r>
+        <w:t>that the risk of population collapse could be</w:t>
+      </w:r>
+      <w:r>
+        <w:t xml:space="preserve"> </w:t>
+      </w:r>
+      <w:r>
+        <w:t>dramatically higher in systems with dynamic effort</w:t>
+      </w:r>
+      <w:r>
+        <w:t xml:space="preserve"> </w:t>
+      </w:r>
+      <w:r>
+        <w:t>and quota levels (Fig. 3), simply because of</w:t>
+      </w:r>
+      <w:r>
+        <w:t xml:space="preserve"> </w:t>
+      </w:r>
+      <w:r>
+        <w:t>extreme population excursions caused by quasiperiodic</w:t>
+      </w:r>
+      <w:r>
+        <w:t xml:space="preserve"> </w:t>
+      </w:r>
+      <w:r>
+        <w:t>dynamics resulting from even mild</w:t>
+      </w:r>
+      <w:r>
+        <w:t xml:space="preserve"> </w:t>
+      </w:r>
+      <w:r>
+        <w:t>levels of environmental stochasticity. When resource</w:t>
+      </w:r>
+      <w:r>
+        <w:t xml:space="preserve"> </w:t>
+      </w:r>
+      <w:r>
+        <w:t>abundance is regulated by dynamic management</w:t>
+      </w:r>
+      <w:r>
+        <w:t xml:space="preserve"> </w:t>
+      </w:r>
+      <w:r>
+        <w:t>responses via quotas, unstable systems</w:t>
+      </w:r>
+      <w:r>
+        <w:t xml:space="preserve"> </w:t>
+      </w:r>
+      <w:r>
+        <w:t>are often vulnerable to extinction, even in the</w:t>
+      </w:r>
+      <w:r>
+        <w:t xml:space="preserve"> </w:t>
+      </w:r>
+      <w:r>
+        <w:t>absence of Allee effects or stochastic variation</w:t>
+      </w:r>
+      <w:r>
+        <w:t xml:space="preserve"> </w:t>
+      </w:r>
+      <w:r>
+        <w:t>in growth rates. These findings suggest that it is</w:t>
+      </w:r>
+      <w:r>
+        <w:t xml:space="preserve"> </w:t>
+      </w:r>
+      <w:r>
+        <w:t>unwise to neglect dynamic patterns of change in</w:t>
+      </w:r>
+      <w:r>
+        <w:t xml:space="preserve"> </w:t>
+      </w:r>
+      <w:r>
+        <w:t xml:space="preserve">both harvest effort and quotas in assessing </w:t>
+      </w:r>
+      <w:proofErr w:type="spellStart"/>
+      <w:r>
+        <w:t>longterm</w:t>
+      </w:r>
+      <w:proofErr w:type="spellEnd"/>
+      <w:r>
+        <w:t xml:space="preserve"> </w:t>
+      </w:r>
+      <w:r>
+        <w:t>strategies for sustainable resource use.</w:t>
+      </w:r>
+    </w:p>
+    <w:p/>
+    <w:p>
+      <w:pPr>
+        <w:rPr>
+          <w:b/>
+          <w:bCs/>
+        </w:rPr>
+      </w:pPr>
+      <w:proofErr w:type="spellStart"/>
+      <w:r>
+        <w:rPr>
+          <w:b/>
+          <w:bCs/>
+        </w:rPr>
+        <w:t>Wittemyer</w:t>
+      </w:r>
+      <w:proofErr w:type="spellEnd"/>
+      <w:r>
+        <w:rPr>
+          <w:b/>
+          <w:bCs/>
+        </w:rPr>
+        <w:t xml:space="preserve"> et al 2008</w:t>
+      </w:r>
+    </w:p>
+    <w:p>
+      <w:r>
+        <w:t>Our results show average</w:t>
+      </w:r>
+      <w:r>
+        <w:t xml:space="preserve"> </w:t>
+      </w:r>
+      <w:r>
+        <w:t>annual growth rates were higher in PA buffers</w:t>
+      </w:r>
+      <w:r>
+        <w:t xml:space="preserve"> </w:t>
+      </w:r>
+      <w:r>
+        <w:t>than in rural areas of the same country for 245</w:t>
+      </w:r>
+      <w:r>
+        <w:t xml:space="preserve"> </w:t>
+      </w:r>
+      <w:r>
+        <w:t>of the 306 PAs and in 38 of 45 countries (Figs.</w:t>
+      </w:r>
+      <w:r>
+        <w:t xml:space="preserve"> </w:t>
+      </w:r>
+      <w:r>
+        <w:t>1 and 2).</w:t>
+      </w:r>
+      <w:r>
+        <w:t xml:space="preserve"> </w:t>
+      </w:r>
+    </w:p>
+    <w:p>
+      <w:r>
+        <w:t>Our comparison of population growth around</w:t>
+      </w:r>
+      <w:r>
+        <w:t xml:space="preserve"> </w:t>
+      </w:r>
+      <w:r>
+        <w:t>the borders of PAs with average rural rates for the</w:t>
+      </w:r>
+      <w:r>
+        <w:t xml:space="preserve"> </w:t>
+      </w:r>
+      <w:r>
+        <w:t>same country (11) may present a false picture of</w:t>
+      </w:r>
+      <w:r>
+        <w:t xml:space="preserve"> </w:t>
+      </w:r>
+      <w:r>
+        <w:t>human settlement if parks are preferentially</w:t>
+      </w:r>
+      <w:r>
+        <w:t xml:space="preserve"> </w:t>
+      </w:r>
+      <w:r>
+        <w:t>placed in areas of high ecological productivity.</w:t>
+      </w:r>
+      <w:r>
+        <w:t xml:space="preserve"> </w:t>
+      </w:r>
+      <w:r>
+        <w:t xml:space="preserve">In such a scenario, </w:t>
+      </w:r>
+      <w:proofErr w:type="spellStart"/>
+      <w:r>
+        <w:t>humansmay</w:t>
+      </w:r>
+      <w:proofErr w:type="spellEnd"/>
+      <w:r>
+        <w:t xml:space="preserve"> settle in the same</w:t>
+      </w:r>
+      <w:r>
+        <w:t xml:space="preserve"> </w:t>
+      </w:r>
+      <w:r>
+        <w:t>general region as PAs simply because the land</w:t>
+      </w:r>
+      <w:r>
+        <w:t xml:space="preserve"> </w:t>
+      </w:r>
+      <w:r>
+        <w:t>there is better for agriculture or natural resource</w:t>
+      </w:r>
+      <w:r>
+        <w:t xml:space="preserve"> </w:t>
+      </w:r>
+      <w:r>
+        <w:t>extraction rather than for reasons related to the</w:t>
+      </w:r>
+      <w:r>
+        <w:t xml:space="preserve"> </w:t>
+      </w:r>
+      <w:r>
+        <w:t>PA itself (12). To account for this possibility, we</w:t>
+      </w:r>
+      <w:r>
+        <w:t xml:space="preserve"> </w:t>
+      </w:r>
+      <w:r>
+        <w:t>refined our analysis by restricting our comparison</w:t>
+      </w:r>
+      <w:r>
+        <w:t xml:space="preserve"> </w:t>
+      </w:r>
+      <w:r>
+        <w:t>of population growth rates in the buffers of P</w:t>
+      </w:r>
+      <w:r>
+        <w:t>a</w:t>
+      </w:r>
+      <w:r>
+        <w:t>s</w:t>
+      </w:r>
+      <w:r>
+        <w:t xml:space="preserve"> </w:t>
+      </w:r>
+      <w:r>
+        <w:t>to those areas with the same ecological characteristics,</w:t>
+      </w:r>
+      <w:r>
+        <w:t xml:space="preserve"> </w:t>
+      </w:r>
+      <w:r>
+        <w:t>defined using the Global Ecoregions</w:t>
+      </w:r>
+      <w:r>
+        <w:t xml:space="preserve"> </w:t>
+      </w:r>
+      <w:r>
+        <w:t>Database (13). Results of this comparison show</w:t>
+      </w:r>
+      <w:r>
+        <w:t xml:space="preserve"> </w:t>
+      </w:r>
+      <w:r>
+        <w:t xml:space="preserve">that, </w:t>
+      </w:r>
+      <w:proofErr w:type="gramStart"/>
+      <w:r>
+        <w:t>similar to</w:t>
+      </w:r>
+      <w:proofErr w:type="gramEnd"/>
+      <w:r>
+        <w:t xml:space="preserve"> our countrywide comparisons,</w:t>
+      </w:r>
+      <w:r>
+        <w:t xml:space="preserve"> </w:t>
+      </w:r>
+      <w:r>
+        <w:t>human population growth around PAs is significantly</w:t>
+      </w:r>
+      <w:r>
+        <w:t xml:space="preserve"> </w:t>
+      </w:r>
+      <w:r>
+        <w:t>higher than that observed in matched</w:t>
+      </w:r>
+      <w:r>
+        <w:t xml:space="preserve"> </w:t>
+      </w:r>
+      <w:r>
+        <w:t>ecoregions (Wilcoxon test: Z = –291.5, n = 69,</w:t>
+      </w:r>
+      <w:r>
+        <w:t xml:space="preserve"> </w:t>
+      </w:r>
+      <w:r>
+        <w:t>P = 0.04).</w:t>
+      </w:r>
+    </w:p>
+    <w:p>
+      <w:r>
+        <w:t>It also is conceivable that the observed high</w:t>
+      </w:r>
+      <w:r>
+        <w:t xml:space="preserve"> </w:t>
+      </w:r>
+      <w:r>
+        <w:t>rates of human population growth in PA buffers</w:t>
+      </w:r>
+      <w:r>
+        <w:t xml:space="preserve"> </w:t>
+      </w:r>
+      <w:r>
+        <w:t>are caused by the displacement of people living</w:t>
+      </w:r>
+      <w:r>
+        <w:t xml:space="preserve"> </w:t>
+      </w:r>
+      <w:r>
+        <w:t>within PAs to their edges (3). In such a scenario,</w:t>
+      </w:r>
+      <w:r>
+        <w:t xml:space="preserve"> </w:t>
+      </w:r>
+      <w:r>
+        <w:t>population growth within parks should decline</w:t>
+      </w:r>
+      <w:r>
+        <w:t xml:space="preserve"> </w:t>
+      </w:r>
+      <w:r>
+        <w:t>over time as people move outwards toward PA</w:t>
+      </w:r>
+      <w:r>
+        <w:t xml:space="preserve"> </w:t>
+      </w:r>
+      <w:r>
+        <w:t>edges. However, contrary to this expectation, population</w:t>
+      </w:r>
+      <w:r>
+        <w:t xml:space="preserve"> </w:t>
+      </w:r>
+      <w:r>
+        <w:t>growth rates were positive, not negative,</w:t>
+      </w:r>
+      <w:r>
+        <w:t xml:space="preserve"> </w:t>
+      </w:r>
+      <w:r>
+        <w:t>inside 85% of the PAs we surveyed with the</w:t>
+      </w:r>
+      <w:r>
+        <w:t xml:space="preserve"> </w:t>
+      </w:r>
+      <w:r>
+        <w:t>remaining 15% showing no change. This finding</w:t>
+      </w:r>
+      <w:r>
+        <w:t xml:space="preserve"> </w:t>
+      </w:r>
+      <w:r>
+        <w:t>makes clear that “leakage” from within parks</w:t>
+      </w:r>
+      <w:r>
+        <w:t xml:space="preserve"> </w:t>
+      </w:r>
+      <w:r>
+        <w:t>does not explain our result, as population growth</w:t>
+      </w:r>
+      <w:r>
+        <w:t xml:space="preserve"> </w:t>
+      </w:r>
+      <w:r>
+        <w:t>was positive not only at PA borders but also</w:t>
+      </w:r>
+      <w:r>
+        <w:t xml:space="preserve"> </w:t>
+      </w:r>
+      <w:r>
+        <w:t>within PAs.</w:t>
+      </w:r>
+    </w:p>
+    <w:p>
+      <w:r>
+        <w:lastRenderedPageBreak/>
+        <w:t>Although PAs may be positive for localized</w:t>
+      </w:r>
+      <w:r>
+        <w:t xml:space="preserve"> </w:t>
+      </w:r>
+      <w:r>
+        <w:t>rural development in Africa and Latin America,</w:t>
+      </w:r>
+      <w:r>
+        <w:t xml:space="preserve"> </w:t>
+      </w:r>
+      <w:r>
+        <w:t>human populations around PAs frequently have</w:t>
+      </w:r>
+      <w:r>
+        <w:t xml:space="preserve"> </w:t>
+      </w:r>
+      <w:r>
+        <w:t>significant, negative impacts on biodiversity (22).</w:t>
+      </w:r>
+      <w:r>
+        <w:t xml:space="preserve"> </w:t>
+      </w:r>
+      <w:r>
+        <w:t>The scale of human settlement around PAs is a</w:t>
+      </w:r>
+      <w:r>
+        <w:t xml:space="preserve"> </w:t>
+      </w:r>
+      <w:r>
+        <w:t>strong predictor of illegal timber and mineral extraction</w:t>
+      </w:r>
+      <w:r>
+        <w:t xml:space="preserve"> </w:t>
+      </w:r>
+      <w:r>
+        <w:t>(23), bushmeat hunting (24), fire frequency</w:t>
+      </w:r>
+      <w:r>
+        <w:t xml:space="preserve"> </w:t>
+      </w:r>
+      <w:r>
+        <w:t>(25), and, more generally, species extinction</w:t>
+      </w:r>
+      <w:r>
+        <w:t xml:space="preserve"> </w:t>
+      </w:r>
+      <w:r>
+        <w:t>(24) within PAs.</w:t>
+      </w:r>
+    </w:p>
+    <w:p>
+      <w:r>
+        <w:t>We examined such impacts</w:t>
+      </w:r>
+      <w:r>
+        <w:t xml:space="preserve"> </w:t>
+      </w:r>
+      <w:r>
+        <w:t>directly by comparing population growth rates in</w:t>
+      </w:r>
+      <w:r>
+        <w:t xml:space="preserve"> </w:t>
+      </w:r>
+      <w:r>
+        <w:t>PA buffers with published rates of deforestation</w:t>
+      </w:r>
+      <w:r>
+        <w:t xml:space="preserve"> </w:t>
+      </w:r>
+      <w:r>
+        <w:t>in the area surrounding 55 forest PAs included in</w:t>
+      </w:r>
+      <w:r>
+        <w:t xml:space="preserve"> </w:t>
+      </w:r>
+      <w:r>
+        <w:t>our study (26). Rates of deforestation were highest</w:t>
+      </w:r>
+      <w:r>
+        <w:t xml:space="preserve"> </w:t>
+      </w:r>
+      <w:r>
+        <w:t>around PAs where human population growth</w:t>
+      </w:r>
+      <w:r>
+        <w:t xml:space="preserve"> </w:t>
+      </w:r>
+      <w:r>
+        <w:t>was greatest (Fig. 3). This finding links population</w:t>
+      </w:r>
+      <w:r>
+        <w:t xml:space="preserve"> </w:t>
+      </w:r>
+      <w:r>
+        <w:t>growth around PAs to habitat loss and suggests</w:t>
+      </w:r>
+      <w:r>
+        <w:t xml:space="preserve"> </w:t>
+      </w:r>
+      <w:r>
+        <w:t>settlement around PAs may create a ring of</w:t>
+      </w:r>
+      <w:r>
+        <w:t xml:space="preserve"> </w:t>
+      </w:r>
+      <w:r>
+        <w:t>disturbance that isolates PAs from surrounding</w:t>
+      </w:r>
+      <w:r>
+        <w:t xml:space="preserve"> </w:t>
+      </w:r>
+      <w:r>
+        <w:t>habitats.</w:t>
+      </w:r>
+      <w:r>
+        <w:t xml:space="preserve"> </w:t>
+      </w:r>
+    </w:p>
+    <w:p/>
+    <w:p>
+      <w:pPr>
+        <w:rPr>
+          <w:b/>
+          <w:bCs/>
+        </w:rPr>
+      </w:pPr>
+      <w:proofErr w:type="spellStart"/>
+      <w:r>
+        <w:rPr>
+          <w:b/>
+          <w:bCs/>
+        </w:rPr>
+        <w:t>Utami</w:t>
+      </w:r>
+      <w:proofErr w:type="spellEnd"/>
+      <w:r>
+        <w:rPr>
+          <w:b/>
+          <w:bCs/>
+        </w:rPr>
+        <w:t xml:space="preserve"> et al 2020</w:t>
+      </w:r>
+    </w:p>
+    <w:p>
+      <w:r>
+        <w:t>For example, as economies and human populations</w:t>
+      </w:r>
+      <w:r>
+        <w:t xml:space="preserve"> </w:t>
+      </w:r>
+      <w:r>
+        <w:t>grow across much of South East Asia, protected areas provide important combinations of values that are increasingly rare, including endangered species and spiritual</w:t>
+      </w:r>
+      <w:r>
+        <w:t xml:space="preserve"> </w:t>
+      </w:r>
+      <w:r>
+        <w:t>connections to ancient traditions and essential natural</w:t>
+      </w:r>
+      <w:r>
+        <w:t xml:space="preserve"> </w:t>
+      </w:r>
+      <w:r>
+        <w:t xml:space="preserve">resources for human subsistence (Chape et al., 2008; </w:t>
+      </w:r>
+      <w:proofErr w:type="spellStart"/>
+      <w:r>
+        <w:t>Juffe-Bignoli</w:t>
+      </w:r>
+      <w:proofErr w:type="spellEnd"/>
+      <w:r>
+        <w:t xml:space="preserve"> et al., 2014). However, without effective management of protected areas, biodiversity and its associated values have been</w:t>
+      </w:r>
+      <w:r>
+        <w:t xml:space="preserve"> s</w:t>
+      </w:r>
+      <w:r>
+        <w:t>hown</w:t>
+      </w:r>
+      <w:r>
+        <w:t xml:space="preserve"> </w:t>
+      </w:r>
+      <w:r>
+        <w:t>to decline (</w:t>
+      </w:r>
+      <w:proofErr w:type="spellStart"/>
+      <w:r>
+        <w:t>Leverington</w:t>
+      </w:r>
+      <w:proofErr w:type="spellEnd"/>
+      <w:r>
+        <w:t>, Costa, Pavese, Lisle, &amp;</w:t>
+      </w:r>
+      <w:r>
+        <w:t xml:space="preserve"> </w:t>
+      </w:r>
+      <w:r>
+        <w:t>Hockings, 2010). The effective management of protected</w:t>
+      </w:r>
+      <w:r>
+        <w:t xml:space="preserve"> </w:t>
+      </w:r>
+      <w:r>
+        <w:t>areas in South East Asia is therefore essential for conserving, restoring and utilizing protected area values from</w:t>
+      </w:r>
+      <w:r>
+        <w:t xml:space="preserve"> </w:t>
+      </w:r>
+      <w:r>
+        <w:t>local to global scales (</w:t>
+      </w:r>
+      <w:proofErr w:type="spellStart"/>
+      <w:r>
+        <w:t>Juffe-Bignoli</w:t>
+      </w:r>
+      <w:proofErr w:type="spellEnd"/>
+      <w:r>
+        <w:t xml:space="preserve"> et al., 2014; Sodhi, Koh,</w:t>
+      </w:r>
+      <w:r>
+        <w:t xml:space="preserve"> </w:t>
+      </w:r>
+      <w:r>
+        <w:t>Brook, &amp; Ng, 2004).</w:t>
+      </w:r>
+    </w:p>
+    <w:p>
+      <w:r>
+        <w:t>Making management decisions for multi-value</w:t>
+      </w:r>
+      <w:r>
+        <w:t xml:space="preserve"> </w:t>
+      </w:r>
+      <w:r>
+        <w:t>protected areas is complex and challenging. Managers</w:t>
+      </w:r>
+      <w:r>
+        <w:t xml:space="preserve"> </w:t>
+      </w:r>
+      <w:r>
+        <w:t>of protected areas typically have inadequate resources</w:t>
+      </w:r>
+      <w:r>
+        <w:t xml:space="preserve"> </w:t>
+      </w:r>
+      <w:r>
+        <w:t>and information for managing all important values and</w:t>
+      </w:r>
+      <w:r>
+        <w:t xml:space="preserve"> </w:t>
+      </w:r>
+      <w:r>
+        <w:t xml:space="preserve">threats (Bruner, </w:t>
+      </w:r>
+      <w:proofErr w:type="spellStart"/>
+      <w:r>
+        <w:t>Gullison</w:t>
+      </w:r>
+      <w:proofErr w:type="spellEnd"/>
+      <w:r>
+        <w:t xml:space="preserve">, &amp; </w:t>
+      </w:r>
+      <w:proofErr w:type="spellStart"/>
+      <w:r>
+        <w:t>Balmford</w:t>
+      </w:r>
+      <w:proofErr w:type="spellEnd"/>
+      <w:r>
+        <w:t>, 2004; McCarthy</w:t>
+      </w:r>
+      <w:r>
+        <w:t xml:space="preserve"> </w:t>
+      </w:r>
+      <w:r>
+        <w:t>et al., 2012; Watson et al., 2016). Values in protected</w:t>
+      </w:r>
+      <w:r>
+        <w:t xml:space="preserve"> </w:t>
+      </w:r>
+      <w:r>
+        <w:t xml:space="preserve">areas can conflict, such as where wildlife threatens </w:t>
+      </w:r>
+      <w:proofErr w:type="spellStart"/>
+      <w:r>
+        <w:t>agri</w:t>
+      </w:r>
+      <w:proofErr w:type="spellEnd"/>
+      <w:r>
+        <w:t>-</w:t>
+      </w:r>
+      <w:r>
+        <w:t xml:space="preserve"> </w:t>
+      </w:r>
+      <w:r>
+        <w:t>culture (</w:t>
+      </w:r>
+      <w:proofErr w:type="spellStart"/>
+      <w:r>
+        <w:t>Karanth</w:t>
+      </w:r>
+      <w:proofErr w:type="spellEnd"/>
+      <w:r>
+        <w:t xml:space="preserve">, </w:t>
+      </w:r>
+      <w:proofErr w:type="spellStart"/>
+      <w:r>
+        <w:t>Gopalaswamy</w:t>
+      </w:r>
+      <w:proofErr w:type="spellEnd"/>
+      <w:r>
+        <w:t>, Prasad, &amp; Dasgupta,</w:t>
+      </w:r>
+      <w:r>
+        <w:t xml:space="preserve"> </w:t>
+      </w:r>
+      <w:r>
+        <w:t>2013), or complement, where management actions can</w:t>
+      </w:r>
+      <w:r>
+        <w:t xml:space="preserve"> </w:t>
+      </w:r>
+      <w:r>
+        <w:t>simultaneously improve biodiversity and reduce poverty</w:t>
+      </w:r>
+      <w:r>
+        <w:t xml:space="preserve">. </w:t>
+      </w:r>
+    </w:p>
+    <w:p>
+      <w:r>
+        <w:t>Good management outcomes therefore rely upon</w:t>
+      </w:r>
+      <w:r>
+        <w:t xml:space="preserve"> </w:t>
+      </w:r>
+      <w:r>
+        <w:t xml:space="preserve">understanding which management strategies will generate the </w:t>
+      </w:r>
+      <w:proofErr w:type="spellStart"/>
+      <w:r>
+        <w:t>greate</w:t>
+      </w:r>
+      <w:proofErr w:type="spellEnd"/>
+      <w:r>
+        <w:t xml:space="preserve"> </w:t>
+      </w:r>
+      <w:proofErr w:type="spellStart"/>
+      <w:r>
+        <w:t>st</w:t>
+      </w:r>
+      <w:proofErr w:type="spellEnd"/>
+      <w:r>
+        <w:t xml:space="preserve"> improvements across multiple values,</w:t>
+      </w:r>
+      <w:r>
+        <w:t xml:space="preserve"> </w:t>
+      </w:r>
+      <w:r>
+        <w:t>using the limited resources available, while taking</w:t>
+      </w:r>
+      <w:r>
+        <w:t xml:space="preserve"> </w:t>
+      </w:r>
+      <w:r>
+        <w:t>account of different objectives, trade-offs, synergies and</w:t>
+      </w:r>
+      <w:r>
+        <w:t xml:space="preserve"> </w:t>
+      </w:r>
+      <w:r>
+        <w:t>opportunities.</w:t>
+      </w:r>
+    </w:p>
+    <w:p>
+      <w:r>
+        <w:t>Emerging conservation action prioritization</w:t>
+      </w:r>
+      <w:r>
+        <w:t xml:space="preserve"> </w:t>
+      </w:r>
+      <w:r>
+        <w:t>approaches use structured decision making and expert</w:t>
+      </w:r>
+      <w:r>
+        <w:t xml:space="preserve"> </w:t>
+      </w:r>
+      <w:r>
+        <w:t>elicitation (</w:t>
+      </w:r>
+      <w:r>
+        <w:rPr>
+          <w:highlight w:val="yellow"/>
+        </w:rPr>
+        <w:t xml:space="preserve">Hemming, </w:t>
+      </w:r>
+      <w:proofErr w:type="spellStart"/>
+      <w:r>
+        <w:rPr>
+          <w:highlight w:val="yellow"/>
+        </w:rPr>
+        <w:t>Burgman</w:t>
+      </w:r>
+      <w:proofErr w:type="spellEnd"/>
+      <w:r>
+        <w:rPr>
+          <w:highlight w:val="yellow"/>
+        </w:rPr>
+        <w:t xml:space="preserve">, </w:t>
+      </w:r>
+      <w:proofErr w:type="spellStart"/>
+      <w:r>
+        <w:rPr>
+          <w:highlight w:val="yellow"/>
+        </w:rPr>
+        <w:t>Hanea</w:t>
+      </w:r>
+      <w:proofErr w:type="spellEnd"/>
+      <w:r>
+        <w:rPr>
+          <w:highlight w:val="yellow"/>
+        </w:rPr>
+        <w:t>, McBride, &amp;</w:t>
+      </w:r>
+      <w:r>
+        <w:rPr>
+          <w:highlight w:val="yellow"/>
+        </w:rPr>
+        <w:t xml:space="preserve"> </w:t>
+      </w:r>
+      <w:proofErr w:type="spellStart"/>
+      <w:r>
+        <w:rPr>
+          <w:highlight w:val="yellow"/>
+        </w:rPr>
+        <w:t>Wintle</w:t>
+      </w:r>
+      <w:proofErr w:type="spellEnd"/>
+      <w:r>
+        <w:rPr>
+          <w:highlight w:val="yellow"/>
+        </w:rPr>
+        <w:t>, 2018; Martin et al., 2012</w:t>
+      </w:r>
+      <w:r>
+        <w:t>) to identify the management strategies that are likely to provide the greatest</w:t>
+      </w:r>
+      <w:r>
+        <w:t xml:space="preserve"> </w:t>
+      </w:r>
+      <w:r>
+        <w:t>return on investment for improving biodiversity values</w:t>
+      </w:r>
+      <w:r>
+        <w:t xml:space="preserve"> </w:t>
+      </w:r>
+      <w:r>
+        <w:t>(</w:t>
+      </w:r>
+      <w:proofErr w:type="spellStart"/>
+      <w:r>
+        <w:rPr>
+          <w:highlight w:val="yellow"/>
+        </w:rPr>
+        <w:t>Carwardine</w:t>
+      </w:r>
+      <w:proofErr w:type="spellEnd"/>
+      <w:r>
+        <w:rPr>
+          <w:highlight w:val="yellow"/>
+        </w:rPr>
+        <w:t xml:space="preserve"> et al., 2012; Cullen, 2013; Joseph,</w:t>
+      </w:r>
+      <w:r>
+        <w:rPr>
+          <w:highlight w:val="yellow"/>
+        </w:rPr>
+        <w:t xml:space="preserve"> </w:t>
+      </w:r>
+      <w:r>
+        <w:rPr>
+          <w:highlight w:val="yellow"/>
+        </w:rPr>
+        <w:t xml:space="preserve">Maloney, &amp; </w:t>
+      </w:r>
+      <w:proofErr w:type="spellStart"/>
+      <w:r>
+        <w:rPr>
+          <w:highlight w:val="yellow"/>
+        </w:rPr>
+        <w:t>Possingham</w:t>
+      </w:r>
+      <w:proofErr w:type="spellEnd"/>
+      <w:r>
+        <w:rPr>
+          <w:highlight w:val="yellow"/>
+        </w:rPr>
+        <w:t>, 2009</w:t>
+      </w:r>
+      <w:r>
+        <w:t>). These approaches assess</w:t>
+      </w:r>
+      <w:r>
+        <w:t xml:space="preserve"> </w:t>
+      </w:r>
+      <w:r>
+        <w:t>the cost-effectiveness (calculated by the nonfinancial</w:t>
+      </w:r>
+      <w:r>
+        <w:t xml:space="preserve"> </w:t>
+      </w:r>
+      <w:r>
+        <w:t>benefits divided by cost) (Levin &amp; McEwan, 2001) for</w:t>
+      </w:r>
+      <w:r>
+        <w:t xml:space="preserve"> </w:t>
+      </w:r>
+      <w:r>
+        <w:t>improving species outcomes through implementing a</w:t>
+      </w:r>
+      <w:r>
+        <w:t xml:space="preserve"> </w:t>
+      </w:r>
+      <w:r>
+        <w:t xml:space="preserve">range of strategies or actions, in contrast to spatial conservation prioritization tools, like </w:t>
+      </w:r>
+      <w:proofErr w:type="spellStart"/>
+      <w:r>
+        <w:t>Marxan</w:t>
+      </w:r>
+      <w:proofErr w:type="spellEnd"/>
+      <w:r>
+        <w:t xml:space="preserve"> or Zonation,</w:t>
+      </w:r>
+      <w:r>
+        <w:t xml:space="preserve"> </w:t>
+      </w:r>
+      <w:r>
+        <w:t>which require spatial data to provide optimal locations</w:t>
+      </w:r>
+      <w:r>
+        <w:t xml:space="preserve"> </w:t>
+      </w:r>
+      <w:r>
+        <w:t xml:space="preserve">for protection and management (Ball, </w:t>
+      </w:r>
+      <w:proofErr w:type="spellStart"/>
+      <w:r>
+        <w:t>Possingham</w:t>
+      </w:r>
+      <w:proofErr w:type="spellEnd"/>
+      <w:r>
+        <w:t>, &amp;</w:t>
+      </w:r>
+      <w:r>
+        <w:t xml:space="preserve"> </w:t>
+      </w:r>
+      <w:r>
+        <w:t xml:space="preserve">Watts, 2009; Moi </w:t>
+      </w:r>
+      <w:proofErr w:type="spellStart"/>
+      <w:r>
+        <w:t>lanen</w:t>
+      </w:r>
+      <w:proofErr w:type="spellEnd"/>
+      <w:r>
+        <w:t xml:space="preserve"> et al., 2005).</w:t>
+      </w:r>
+    </w:p>
+    <w:p>
+      <w:r>
+        <w:t>Investors and protected area directors are required to</w:t>
+      </w:r>
+      <w:r>
+        <w:t xml:space="preserve"> </w:t>
+      </w:r>
+      <w:r>
+        <w:t>make decisions about how to use limited funding to</w:t>
+      </w:r>
+      <w:r>
+        <w:t xml:space="preserve"> </w:t>
+      </w:r>
+      <w:r>
+        <w:t>improve multiple values. However, in many cases they</w:t>
+      </w:r>
+      <w:r>
+        <w:t xml:space="preserve"> </w:t>
+      </w:r>
+      <w:r>
+        <w:t>do not have a consolidated set of knowledge to estimate</w:t>
+      </w:r>
+      <w:r>
+        <w:t xml:space="preserve"> </w:t>
+      </w:r>
+      <w:r>
+        <w:t>how much resources are needed to achieve a good out-</w:t>
+      </w:r>
+      <w:r>
+        <w:t xml:space="preserve"> </w:t>
+      </w:r>
+      <w:r>
+        <w:t>come, or which management strategies will collectively</w:t>
+      </w:r>
+      <w:r>
+        <w:t xml:space="preserve"> </w:t>
+      </w:r>
+      <w:r>
+        <w:t xml:space="preserve">create the greatest improvements to all values. </w:t>
+      </w:r>
+    </w:p>
+    <w:p/>
+    <w:p>
+      <w:pPr>
+        <w:rPr>
+          <w:b/>
+          <w:bCs/>
+        </w:rPr>
+      </w:pPr>
+      <w:r>
+        <w:rPr>
+          <w:b/>
+          <w:bCs/>
+        </w:rPr>
+        <w:lastRenderedPageBreak/>
+        <w:t>Cullen 2012</w:t>
+      </w:r>
+    </w:p>
+    <w:p/>
+    <w:p/>
+    <w:p>
+      <w:pPr>
+        <w:rPr>
+          <w:b/>
+          <w:bCs/>
+        </w:rPr>
+      </w:pPr>
+      <w:r>
+        <w:rPr>
+          <w:b/>
+          <w:bCs/>
+        </w:rPr>
+        <w:t>Meir et al 2004</w:t>
+      </w:r>
+    </w:p>
+    <w:p>
+      <w:r>
+        <w:t>Here we explicitly consider the implications for biodiversity</w:t>
+      </w:r>
+      <w:r>
+        <w:t xml:space="preserve"> </w:t>
+      </w:r>
+      <w:r>
+        <w:t>conservation of several key assumptions underlying</w:t>
+      </w:r>
+      <w:r>
+        <w:t xml:space="preserve"> </w:t>
+      </w:r>
+      <w:r>
+        <w:t>systematic conservation planning methods. We explore both</w:t>
+      </w:r>
+      <w:r>
+        <w:t xml:space="preserve"> </w:t>
+      </w:r>
+      <w:r>
+        <w:t>simple and more complex conservation problems in which</w:t>
+      </w:r>
+      <w:r>
+        <w:t xml:space="preserve"> </w:t>
+      </w:r>
+      <w:r>
+        <w:t>(1) entire reserve networks cannot be implemented instantaneously,</w:t>
+      </w:r>
+      <w:r>
+        <w:t xml:space="preserve"> </w:t>
+      </w:r>
+      <w:r>
+        <w:t>(2) there is uncertainty about when and where</w:t>
+      </w:r>
+      <w:r>
+        <w:t xml:space="preserve"> </w:t>
+      </w:r>
+      <w:r>
+        <w:t>opportunities for conservation investment may arise, (3)</w:t>
+      </w:r>
+      <w:r>
+        <w:t xml:space="preserve"> </w:t>
+      </w:r>
+      <w:r>
+        <w:t>budget constraints vary, and (4) there is degradation or loss</w:t>
+      </w:r>
+      <w:r>
+        <w:t xml:space="preserve"> </w:t>
+      </w:r>
+      <w:r>
+        <w:t>of biodiversity over time in sites that remain unprotected.</w:t>
+      </w:r>
+    </w:p>
+    <w:p>
+      <w:r>
+        <w:t>Historically, the question of</w:t>
+      </w:r>
+      <w:r>
+        <w:t xml:space="preserve"> </w:t>
+      </w:r>
+      <w:r>
+        <w:t>investing now or in the future has been answered haphazardly,</w:t>
+      </w:r>
+      <w:r>
+        <w:t xml:space="preserve"> </w:t>
+      </w:r>
+      <w:r>
+        <w:t>but recently, many organizations have initiated</w:t>
+      </w:r>
+      <w:r>
+        <w:t xml:space="preserve"> </w:t>
+      </w:r>
+      <w:r>
+        <w:t>planning processes to identify comprehensive or near</w:t>
+      </w:r>
+      <w:r>
+        <w:t xml:space="preserve"> </w:t>
+      </w:r>
+      <w:r>
+        <w:t>optimal networks of reserves in the context of explicit</w:t>
+      </w:r>
+      <w:r>
+        <w:t xml:space="preserve"> </w:t>
+      </w:r>
+      <w:r>
+        <w:t>biodiversity conservation objectives.</w:t>
+      </w:r>
+    </w:p>
+    <w:p>
+      <w:r>
+        <w:t>We have shown that comprehensive conservation plans</w:t>
+      </w:r>
+      <w:r>
+        <w:t xml:space="preserve"> </w:t>
+      </w:r>
+      <w:r>
+        <w:t>may be worthwhile when the resulting reserve network can</w:t>
+      </w:r>
+      <w:r>
+        <w:t xml:space="preserve"> </w:t>
+      </w:r>
+      <w:r>
+        <w:t>be fully implemented immediately after it is designed (</w:t>
+      </w:r>
+      <w:proofErr w:type="gramStart"/>
+      <w:r>
+        <w:t>e.g.</w:t>
+      </w:r>
+      <w:proofErr w:type="gramEnd"/>
+      <w:r>
+        <w:t xml:space="preserve"> </w:t>
+      </w:r>
+      <w:r>
+        <w:t>when the lands or waters involved are entirely in government</w:t>
+      </w:r>
+      <w:r>
+        <w:t xml:space="preserve"> </w:t>
+      </w:r>
+      <w:r>
+        <w:t>ownership). However, such comprehensive planning may</w:t>
+      </w:r>
+      <w:r>
+        <w:t xml:space="preserve"> </w:t>
+      </w:r>
+      <w:r>
+        <w:t>not be necessary, and may even be counter-</w:t>
+      </w:r>
+      <w:proofErr w:type="gramStart"/>
+      <w:r>
+        <w:t>productive, when</w:t>
+      </w:r>
+      <w:proofErr w:type="gramEnd"/>
+      <w:r>
+        <w:t xml:space="preserve"> </w:t>
+      </w:r>
+      <w:r>
+        <w:t>implementation is carried out over years. Our results suggest</w:t>
+      </w:r>
+      <w:r>
+        <w:t xml:space="preserve"> </w:t>
+      </w:r>
+      <w:r>
+        <w:t>that relatively simple rules for deciding which areas to protect</w:t>
+      </w:r>
+      <w:r>
+        <w:t xml:space="preserve"> </w:t>
+      </w:r>
+      <w:r>
+        <w:t>outperform both ad hoc investment strategies and comprehensive</w:t>
+      </w:r>
+      <w:r>
+        <w:t xml:space="preserve"> </w:t>
+      </w:r>
+      <w:r>
+        <w:t>conservation plans (Figs 1 and 2). This is especially</w:t>
+      </w:r>
+      <w:r>
+        <w:t xml:space="preserve"> </w:t>
+      </w:r>
+      <w:r>
+        <w:t>true when degradation rates and uncertainty are high (Fig. 3).</w:t>
+      </w:r>
+    </w:p>
+    <w:p/>
+    <w:p/>
+    <w:p/>
     <w:sectPr>
       <w:pgSz w:w="11906" w:h="16838"/>
       <w:pgMar w:top="1440" w:right="1440" w:bottom="1440" w:left="1440" w:header="708" w:footer="708" w:gutter="0"/>

</xml_diff>

<commit_message>
Updated paper notes and details
</commit_message>
<xml_diff>
--- a/Papers/paper notes.docx
+++ b/Papers/paper notes.docx
@@ -2429,13 +2429,7 @@
         <w:t xml:space="preserve"> </w:t>
       </w:r>
       <w:r>
-        <w:t>of population growth rates in the buffers of P</w:t>
-      </w:r>
-      <w:r>
-        <w:t>a</w:t>
-      </w:r>
-      <w:r>
-        <w:t>s</w:t>
+        <w:t>of population growth rates in the buffers of Pas</w:t>
       </w:r>
       <w:r>
         <w:t xml:space="preserve"> </w:t>
@@ -3002,68 +2996,50 @@
         <w:rPr>
           <w:highlight w:val="yellow"/>
         </w:rPr>
-        <w:t>, McBride, &amp;</w:t>
-      </w:r>
+        <w:t xml:space="preserve">, McBride, &amp; </w:t>
+      </w:r>
+      <w:proofErr w:type="spellStart"/>
       <w:r>
         <w:rPr>
           <w:highlight w:val="yellow"/>
         </w:rPr>
-        <w:t xml:space="preserve"> </w:t>
+        <w:t>Wintle</w:t>
+      </w:r>
+      <w:proofErr w:type="spellEnd"/>
+      <w:r>
+        <w:rPr>
+          <w:highlight w:val="yellow"/>
+        </w:rPr>
+        <w:t>, 2018; Martin et al., 2012</w:t>
+      </w:r>
+      <w:r>
+        <w:t>) to identify the management strategies that are likely to provide the greatest</w:t>
+      </w:r>
+      <w:r>
+        <w:t xml:space="preserve"> </w:t>
+      </w:r>
+      <w:r>
+        <w:t>return on investment for improving biodiversity values</w:t>
+      </w:r>
+      <w:r>
+        <w:t xml:space="preserve"> </w:t>
+      </w:r>
+      <w:r>
+        <w:t>(</w:t>
       </w:r>
       <w:proofErr w:type="spellStart"/>
       <w:r>
         <w:rPr>
           <w:highlight w:val="yellow"/>
         </w:rPr>
-        <w:t>Wintle</w:t>
+        <w:t>Carwardine</w:t>
       </w:r>
       <w:proofErr w:type="spellEnd"/>
       <w:r>
         <w:rPr>
           <w:highlight w:val="yellow"/>
         </w:rPr>
-        <w:t>, 2018; Martin et al., 2012</w:t>
-      </w:r>
-      <w:r>
-        <w:t>) to identify the management strategies that are likely to provide the greatest</w:t>
-      </w:r>
-      <w:r>
-        <w:t xml:space="preserve"> </w:t>
-      </w:r>
-      <w:r>
-        <w:t>return on investment for improving biodiversity values</w:t>
-      </w:r>
-      <w:r>
-        <w:t xml:space="preserve"> </w:t>
-      </w:r>
-      <w:r>
-        <w:t>(</w:t>
-      </w:r>
-      <w:proofErr w:type="spellStart"/>
-      <w:r>
-        <w:rPr>
-          <w:highlight w:val="yellow"/>
-        </w:rPr>
-        <w:t>Carwardine</w:t>
-      </w:r>
-      <w:proofErr w:type="spellEnd"/>
-      <w:r>
-        <w:rPr>
-          <w:highlight w:val="yellow"/>
-        </w:rPr>
-        <w:t xml:space="preserve"> et al., 2012; Cullen, 2013; Joseph,</w:t>
-      </w:r>
-      <w:r>
-        <w:rPr>
-          <w:highlight w:val="yellow"/>
-        </w:rPr>
-        <w:t xml:space="preserve"> </w:t>
-      </w:r>
-      <w:r>
-        <w:rPr>
-          <w:highlight w:val="yellow"/>
-        </w:rPr>
-        <w:t xml:space="preserve">Maloney, &amp; </w:t>
+        <w:t xml:space="preserve"> et al., 2012; Cullen, 2013; Joseph, Maloney, &amp; </w:t>
       </w:r>
       <w:proofErr w:type="spellStart"/>
       <w:r>
@@ -3387,7 +3363,514 @@
         <w:t>true when degradation rates and uncertainty are high (Fig. 3).</w:t>
       </w:r>
     </w:p>
+    <w:p>
+      <w:pPr>
+        <w:rPr>
+          <w:b/>
+          <w:bCs/>
+        </w:rPr>
+      </w:pPr>
+    </w:p>
+    <w:p>
+      <w:pPr>
+        <w:rPr>
+          <w:b/>
+          <w:bCs/>
+        </w:rPr>
+      </w:pPr>
+      <w:r>
+        <w:rPr>
+          <w:b/>
+          <w:bCs/>
+        </w:rPr>
+        <w:t>Coad et al 2019</w:t>
+      </w:r>
+    </w:p>
+    <w:p>
+      <w:r>
+        <w:t>Well‐resourced PAs (that is, those that are sufficiently funded and staffed) are effective tools for conserving biodiversity in both terrestrial and marine environments (Laurance </w:t>
+      </w:r>
+      <w:r>
+        <w:rPr>
+          <w:i/>
+          <w:iCs/>
+        </w:rPr>
+        <w:t>et al</w:t>
+      </w:r>
+      <w:r>
+        <w:t>. </w:t>
+      </w:r>
+      <w:hyperlink r:id="rId8" w:anchor="fee2042-bib-0022" w:history="1">
+        <w:r>
+          <w:rPr>
+            <w:rStyle w:val="Hyperlink"/>
+            <w:b/>
+            <w:bCs/>
+          </w:rPr>
+          <w:t>2012</w:t>
+        </w:r>
+      </w:hyperlink>
+      <w:r>
+        <w:t>; Gill </w:t>
+      </w:r>
+      <w:r>
+        <w:rPr>
+          <w:i/>
+          <w:iCs/>
+        </w:rPr>
+        <w:t>et al</w:t>
+      </w:r>
+      <w:r>
+        <w:t>. </w:t>
+      </w:r>
+      <w:hyperlink r:id="rId9" w:anchor="fee2042-bib-0014" w:history="1">
+        <w:r>
+          <w:rPr>
+            <w:rStyle w:val="Hyperlink"/>
+            <w:b/>
+            <w:bCs/>
+          </w:rPr>
+          <w:t>2016</w:t>
+        </w:r>
+      </w:hyperlink>
+      <w:r>
+        <w:t xml:space="preserve">; </w:t>
+      </w:r>
+      <w:proofErr w:type="spellStart"/>
+      <w:r>
+        <w:t>Geldmann</w:t>
+      </w:r>
+      <w:proofErr w:type="spellEnd"/>
+      <w:r>
+        <w:t> </w:t>
+      </w:r>
+      <w:r>
+        <w:rPr>
+          <w:i/>
+          <w:iCs/>
+        </w:rPr>
+        <w:t>et al</w:t>
+      </w:r>
+      <w:r>
+        <w:t>. </w:t>
+      </w:r>
+      <w:hyperlink r:id="rId10" w:anchor="fee2042-bib-0013" w:history="1">
+        <w:r>
+          <w:rPr>
+            <w:rStyle w:val="Hyperlink"/>
+            <w:b/>
+            <w:bCs/>
+          </w:rPr>
+          <w:t>2018</w:t>
+        </w:r>
+      </w:hyperlink>
+      <w:r>
+        <w:t>), but many PAs still have species’ populations declining within their boundaries (Craigie </w:t>
+      </w:r>
+      <w:r>
+        <w:rPr>
+          <w:i/>
+          <w:iCs/>
+        </w:rPr>
+        <w:t>et al</w:t>
+      </w:r>
+      <w:r>
+        <w:t>. </w:t>
+      </w:r>
+      <w:hyperlink r:id="rId11" w:anchor="fee2042-bib-0008" w:history="1">
+        <w:r>
+          <w:rPr>
+            <w:rStyle w:val="Hyperlink"/>
+            <w:b/>
+            <w:bCs/>
+          </w:rPr>
+          <w:t>2010</w:t>
+        </w:r>
+      </w:hyperlink>
+      <w:r>
+        <w:t xml:space="preserve">; </w:t>
+      </w:r>
+      <w:proofErr w:type="spellStart"/>
+      <w:r>
+        <w:t>Geldmann</w:t>
+      </w:r>
+      <w:proofErr w:type="spellEnd"/>
+      <w:r>
+        <w:t> </w:t>
+      </w:r>
+      <w:r>
+        <w:rPr>
+          <w:i/>
+          <w:iCs/>
+        </w:rPr>
+        <w:t>et al</w:t>
+      </w:r>
+      <w:r>
+        <w:t>. </w:t>
+      </w:r>
+      <w:hyperlink r:id="rId12" w:anchor="fee2042-bib-0012" w:history="1">
+        <w:r>
+          <w:rPr>
+            <w:rStyle w:val="Hyperlink"/>
+            <w:b/>
+            <w:bCs/>
+          </w:rPr>
+          <w:t>2013</w:t>
+        </w:r>
+      </w:hyperlink>
+      <w:r>
+        <w:t xml:space="preserve">). Although many of the world's PAs are thought to lack sufficient resources to effectively manage and mitigate key threats to ecosystems and the biodiversity they support (Di </w:t>
+      </w:r>
+      <w:proofErr w:type="spellStart"/>
+      <w:r>
+        <w:t>Minin</w:t>
+      </w:r>
+      <w:proofErr w:type="spellEnd"/>
+      <w:r>
+        <w:t xml:space="preserve"> and </w:t>
+      </w:r>
+      <w:proofErr w:type="spellStart"/>
+      <w:r>
+        <w:t>Toivonen</w:t>
+      </w:r>
+      <w:proofErr w:type="spellEnd"/>
+      <w:r>
+        <w:t> </w:t>
+      </w:r>
+      <w:hyperlink r:id="rId13" w:anchor="fee2042-bib-0010" w:history="1">
+        <w:r>
+          <w:rPr>
+            <w:rStyle w:val="Hyperlink"/>
+            <w:b/>
+            <w:bCs/>
+          </w:rPr>
+          <w:t>2015</w:t>
+        </w:r>
+      </w:hyperlink>
+      <w:r>
+        <w:t>), the degree of under‐resourcing remains largely unknown due to a lack of collated, comparable management data.</w:t>
+      </w:r>
+    </w:p>
+    <w:p>
+      <w:r>
+        <w:t>Our findings highlight two important issues. First, the global PA estate is greatly under‐resourced, impeding global efforts to conserve biodiversity. In the past decade, following the global financial downturn, there is evidence that funding for PAs from both domestic budgets and international aid organizations has been reduced (Caldecott and Jepson </w:t>
+      </w:r>
+      <w:hyperlink r:id="rId14" w:anchor="fee2042-bib-0003" w:history="1">
+        <w:r>
+          <w:rPr>
+            <w:rStyle w:val="Hyperlink"/>
+            <w:b/>
+            <w:bCs/>
+          </w:rPr>
+          <w:t>2014</w:t>
+        </w:r>
+      </w:hyperlink>
+      <w:r>
+        <w:t>), supporting fears that PAs are slipping down national and international priority lists for financial resources (Watson </w:t>
+      </w:r>
+      <w:r>
+        <w:rPr>
+          <w:i/>
+          <w:iCs/>
+        </w:rPr>
+        <w:t>et al</w:t>
+      </w:r>
+      <w:r>
+        <w:t>. </w:t>
+      </w:r>
+      <w:hyperlink r:id="rId15" w:anchor="fee2042-bib-0035" w:history="1">
+        <w:r>
+          <w:rPr>
+            <w:rStyle w:val="Hyperlink"/>
+            <w:b/>
+            <w:bCs/>
+          </w:rPr>
+          <w:t>2014</w:t>
+        </w:r>
+      </w:hyperlink>
+      <w:r>
+        <w:t>).</w:t>
+      </w:r>
+    </w:p>
+    <w:p>
+      <w:r>
+        <w:t xml:space="preserve">While helping to diversify PA funding and forms of governance, these mechanisms– </w:t>
+      </w:r>
+      <w:commentRangeStart w:id="8"/>
+      <w:r>
+        <w:t>especially those that consist of one‐off payments</w:t>
+      </w:r>
+      <w:commentRangeEnd w:id="8"/>
+      <w:r>
+        <w:rPr>
+          <w:rStyle w:val="CommentReference"/>
+        </w:rPr>
+        <w:commentReference w:id="8"/>
+      </w:r>
+      <w:r>
+        <w:t xml:space="preserve"> – are unlikely to make up for shortfalls in government support for the costs of ongoing management in the foreseeable future.</w:t>
+      </w:r>
+    </w:p>
+    <w:p>
+      <w:commentRangeStart w:id="9"/>
+      <w:r>
+        <w:t>However, one of the biggest problems that PAs face in the absence of adequate resources is habitat loss and degradation (Jones </w:t>
+      </w:r>
+      <w:r>
+        <w:rPr>
+          <w:i/>
+          <w:iCs/>
+        </w:rPr>
+        <w:t>et al</w:t>
+      </w:r>
+      <w:r>
+        <w:t>. </w:t>
+      </w:r>
+      <w:hyperlink r:id="rId16" w:anchor="fee2042-bib-0020" w:history="1">
+        <w:r>
+          <w:rPr>
+            <w:rStyle w:val="Hyperlink"/>
+            <w:b/>
+            <w:bCs/>
+          </w:rPr>
+          <w:t>2018</w:t>
+        </w:r>
+      </w:hyperlink>
+      <w:r>
+        <w:t xml:space="preserve">), </w:t>
+      </w:r>
+      <w:commentRangeEnd w:id="9"/>
+      <w:r>
+        <w:rPr>
+          <w:rStyle w:val="CommentReference"/>
+        </w:rPr>
+        <w:commentReference w:id="9"/>
+      </w:r>
+      <w:r>
+        <w:t xml:space="preserve">and this threat affects all species. This means that a lack of adequate resources, even when measured primarily in relation to charismatic vertebrates, is likely to </w:t>
+      </w:r>
+      <w:r>
+        <w:lastRenderedPageBreak/>
+        <w:t>be relevant for biodiversity in general and may have consequences for thousands of species, as demonstrated by our analyses.</w:t>
+      </w:r>
+    </w:p>
+    <w:p>
+      <w:r>
+        <w:t>Mounting evidence of the importance of PA resourcing and management in preventing biodiversity declines has led to increased calls for the creation of a restricted set of simple, robust indicators that capture the essence of “effective PA management” (Watson </w:t>
+      </w:r>
+      <w:r>
+        <w:rPr>
+          <w:i/>
+          <w:iCs/>
+        </w:rPr>
+        <w:t>et al</w:t>
+      </w:r>
+      <w:r>
+        <w:t>. </w:t>
+      </w:r>
+      <w:hyperlink r:id="rId17" w:anchor="fee2042-bib-0036" w:history="1">
+        <w:r>
+          <w:rPr>
+            <w:rStyle w:val="Hyperlink"/>
+            <w:b/>
+            <w:bCs/>
+          </w:rPr>
+          <w:t>2016</w:t>
+        </w:r>
+      </w:hyperlink>
+      <w:r>
+        <w:t>; Pringle </w:t>
+      </w:r>
+      <w:hyperlink r:id="rId18" w:anchor="fee2042-bib-0026" w:history="1">
+        <w:r>
+          <w:rPr>
+            <w:rStyle w:val="Hyperlink"/>
+            <w:b/>
+            <w:bCs/>
+          </w:rPr>
+          <w:t>2017</w:t>
+        </w:r>
+      </w:hyperlink>
+      <w:r>
+        <w:t>). These indicators should be used for reporting toward international targets, prioritizing conservation actions, and achieving new PA standards, such as the IUCN's Green List (IUCN </w:t>
+      </w:r>
+      <w:hyperlink r:id="rId19" w:anchor="fee2042-bib-0018" w:history="1">
+        <w:r>
+          <w:rPr>
+            <w:rStyle w:val="Hyperlink"/>
+            <w:b/>
+            <w:bCs/>
+          </w:rPr>
+          <w:t>2016b</w:t>
+        </w:r>
+      </w:hyperlink>
+      <w:r>
+        <w:t>). The correlation between PAME staffing and budget scores and biodiversity outcomes (Gill </w:t>
+      </w:r>
+      <w:r>
+        <w:rPr>
+          <w:i/>
+          <w:iCs/>
+        </w:rPr>
+        <w:t>et al</w:t>
+      </w:r>
+      <w:r>
+        <w:t>. </w:t>
+      </w:r>
+      <w:hyperlink r:id="rId20" w:anchor="fee2042-bib-0014" w:history="1">
+        <w:r>
+          <w:rPr>
+            <w:rStyle w:val="Hyperlink"/>
+            <w:b/>
+            <w:bCs/>
+          </w:rPr>
+          <w:t>2016</w:t>
+        </w:r>
+      </w:hyperlink>
+      <w:r>
+        <w:t xml:space="preserve">; </w:t>
+      </w:r>
+      <w:proofErr w:type="spellStart"/>
+      <w:r>
+        <w:t>Geldmann</w:t>
+      </w:r>
+      <w:proofErr w:type="spellEnd"/>
+      <w:r>
+        <w:t> </w:t>
+      </w:r>
+      <w:r>
+        <w:rPr>
+          <w:i/>
+          <w:iCs/>
+        </w:rPr>
+        <w:t>et al</w:t>
+      </w:r>
+      <w:r>
+        <w:t>. </w:t>
+      </w:r>
+      <w:hyperlink r:id="rId21" w:anchor="fee2042-bib-0013" w:history="1">
+        <w:r>
+          <w:rPr>
+            <w:rStyle w:val="Hyperlink"/>
+            <w:b/>
+            <w:bCs/>
+          </w:rPr>
+          <w:t>2018</w:t>
+        </w:r>
+      </w:hyperlink>
+      <w:r>
+        <w:t>) suggests that these could be useful management indicators for international reporting on progress toward achieving Target 11.</w:t>
+      </w:r>
+      <w:r>
+        <w:t xml:space="preserve"> </w:t>
+      </w:r>
+    </w:p>
     <w:p/>
+    <w:p>
+      <w:pPr>
+        <w:rPr>
+          <w:b/>
+          <w:bCs/>
+        </w:rPr>
+      </w:pPr>
+      <w:r>
+        <w:rPr>
+          <w:b/>
+          <w:bCs/>
+        </w:rPr>
+        <w:t>Pringle 2017</w:t>
+      </w:r>
+    </w:p>
+    <w:p>
+      <w:r>
+        <w:t>According to a 2013 study, “there remains a limited evidence base, and weak understanding of the conditions under which protected areas succeed or fail to deliver conservation outcomes”</w:t>
+      </w:r>
+      <w:hyperlink r:id="rId22" w:anchor="ref-CR34" w:tooltip="Geldmann, J. et al. Effectiveness of terrestrial protected areas in reducing habitat loss and population declines. Biol. Conserv. 161, 230–238 (2013)." w:history="1">
+        <w:r>
+          <w:rPr>
+            <w:rStyle w:val="Hyperlink"/>
+          </w:rPr>
+          <w:t>34</w:t>
+        </w:r>
+      </w:hyperlink>
+      <w:r>
+        <w:t>.</w:t>
+      </w:r>
+    </w:p>
+    <w:p>
+      <w:r>
+        <w:t xml:space="preserve">Protected areas in both rich and poorer countries are </w:t>
+      </w:r>
+      <w:r>
+        <w:rPr>
+          <w:highlight w:val="yellow"/>
+        </w:rPr>
+        <w:t>chronically underfunded</w:t>
+      </w:r>
+      <w:r>
+        <w:t xml:space="preserve"> and beset by myriad political and logistic challenges</w:t>
+      </w:r>
+      <w:hyperlink r:id="rId23" w:anchor="ref-CR7" w:tooltip="Watson, J. E. M., Dudley, N., Segan, D. B. &amp; Hockings, M. The performance and potential of protected areas. Nature 515, 67–73 (2014). This review of the history and effectiveness of protected areas proposes that conservationists should refocus on establishing large, connected, well-funded, and well-managed protected areas." w:history="1">
+        <w:r>
+          <w:rPr>
+            <w:rStyle w:val="Hyperlink"/>
+          </w:rPr>
+          <w:t>7</w:t>
+        </w:r>
+      </w:hyperlink>
+      <w:r>
+        <w:t>, and populations of many species are declining both within individual protected areas</w:t>
+      </w:r>
+      <w:hyperlink r:id="rId24" w:anchor="ref-CR45" w:tooltip="Ogutu, J. O. &amp; Owen-Smith, N. ENSO, rainfall and temperature influences on extreme population declines among African savanna ungulates. Ecol. Lett. 6, 412–419 (2003)." w:history="1">
+        <w:r>
+          <w:rPr>
+            <w:rStyle w:val="Hyperlink"/>
+          </w:rPr>
+          <w:t>45</w:t>
+        </w:r>
+      </w:hyperlink>
+      <w:r>
+        <w:t> and throughout entire nations</w:t>
+      </w:r>
+      <w:hyperlink r:id="rId25" w:anchor="ref-CR46" w:tooltip="Western, D., Russell, S. &amp; Cuthill, I. The status of wildlife in protected areas compared to non-protected areas of Kenya. PLoS ONE 4, e6140 (2009)." w:history="1">
+        <w:r>
+          <w:rPr>
+            <w:rStyle w:val="Hyperlink"/>
+          </w:rPr>
+          <w:t>46</w:t>
+        </w:r>
+      </w:hyperlink>
+      <w:r>
+        <w:t> and continents</w:t>
+      </w:r>
+      <w:hyperlink r:id="rId26" w:anchor="ref-CR47" w:tooltip="Craigie, I. D. et al. Large mammal population declines in Africa's protected areas. Biol. Conserv. 143, 2221–2228 (2010). This continent-scale analysis shows that populations of 69 wildlife species in 78 protected areas declined by an average of 59% between 1970 and 2005." w:history="1">
+        <w:r>
+          <w:rPr>
+            <w:rStyle w:val="Hyperlink"/>
+          </w:rPr>
+          <w:t>47</w:t>
+        </w:r>
+      </w:hyperlink>
+      <w:r>
+        <w:t>. </w:t>
+      </w:r>
+    </w:p>
+    <w:p>
+      <w:r>
+        <w:t xml:space="preserve">Scientists, policymakers, and conservation investors must therefore confront a thorny question: </w:t>
+      </w:r>
+      <w:commentRangeStart w:id="10"/>
+      <w:r>
+        <w:t>how should we divide effort and resources between the dual imperatives of establishing new protected areas and upgrading established ones such that they are well managed, societally supported, and ecologically coherent? </w:t>
+      </w:r>
+      <w:commentRangeEnd w:id="10"/>
+      <w:r>
+        <w:rPr>
+          <w:rStyle w:val="CommentReference"/>
+        </w:rPr>
+        <w:commentReference w:id="10"/>
+      </w:r>
+    </w:p>
     <w:p/>
     <w:p/>
     <w:sectPr>
@@ -3498,6 +3981,54 @@
       </w:r>
     </w:p>
   </w:comment>
+  <w:comment w:id="8" w:author="Matthew Nuttall" w:date="2021-05-03T20:44:00Z" w:initials="MN">
+    <w:p>
+      <w:pPr>
+        <w:pStyle w:val="CommentText"/>
+      </w:pPr>
+      <w:r>
+        <w:rPr>
+          <w:rStyle w:val="CommentReference"/>
+        </w:rPr>
+        <w:annotationRef/>
+      </w:r>
+      <w:r>
+        <w:t xml:space="preserve">This could be represented in one of the investment strategies </w:t>
+      </w:r>
+    </w:p>
+  </w:comment>
+  <w:comment w:id="9" w:author="Matthew Nuttall" w:date="2021-05-03T20:45:00Z" w:initials="MN">
+    <w:p>
+      <w:pPr>
+        <w:pStyle w:val="CommentText"/>
+      </w:pPr>
+      <w:r>
+        <w:rPr>
+          <w:rStyle w:val="CommentReference"/>
+        </w:rPr>
+        <w:annotationRef/>
+      </w:r>
+      <w:r>
+        <w:t>Important reference – lack of resources leads to forest loss</w:t>
+      </w:r>
+    </w:p>
+  </w:comment>
+  <w:comment w:id="10" w:author="Matthew Nuttall" w:date="2021-05-03T20:54:00Z" w:initials="MN">
+    <w:p>
+      <w:pPr>
+        <w:pStyle w:val="CommentText"/>
+      </w:pPr>
+      <w:r>
+        <w:rPr>
+          <w:rStyle w:val="CommentReference"/>
+        </w:rPr>
+        <w:annotationRef/>
+      </w:r>
+      <w:r>
+        <w:t xml:space="preserve">Important – our study can guide efficient investment </w:t>
+      </w:r>
+    </w:p>
+  </w:comment>
 </w:comments>
 </file>
 
@@ -3509,6 +4040,9 @@
   <w15:commentEx w15:paraId="64E50741" w15:done="0"/>
   <w15:commentEx w15:paraId="776DEFAF" w15:done="0"/>
   <w15:commentEx w15:paraId="583079F7" w15:done="0"/>
+  <w15:commentEx w15:paraId="0D86B5B1" w15:done="0"/>
+  <w15:commentEx w15:paraId="1B7C20EF" w15:done="0"/>
+  <w15:commentEx w15:paraId="74EC1A4E" w15:done="0"/>
 </w15:commentsEx>
 </file>
 
@@ -3520,6 +4054,9 @@
   <w16cex:commentExtensible w16cex:durableId="2427D61B" w16cex:dateUtc="2021-04-19T09:12:00Z"/>
   <w16cex:commentExtensible w16cex:durableId="2427D74A" w16cex:dateUtc="2021-04-19T09:17:00Z"/>
   <w16cex:commentExtensible w16cex:durableId="2427E6A1" w16cex:dateUtc="2021-04-19T10:23:00Z"/>
+  <w16cex:commentExtensible w16cex:durableId="243ADF29" w16cex:dateUtc="2021-05-03T19:44:00Z"/>
+  <w16cex:commentExtensible w16cex:durableId="243ADF7D" w16cex:dateUtc="2021-05-03T19:45:00Z"/>
+  <w16cex:commentExtensible w16cex:durableId="243AE175" w16cex:dateUtc="2021-05-03T19:54:00Z"/>
 </w16cex:commentsExtensible>
 </file>
 
@@ -3531,6 +4068,9 @@
   <w16cid:commentId w16cid:paraId="64E50741" w16cid:durableId="2427D61B"/>
   <w16cid:commentId w16cid:paraId="776DEFAF" w16cid:durableId="2427D74A"/>
   <w16cid:commentId w16cid:paraId="583079F7" w16cid:durableId="2427E6A1"/>
+  <w16cid:commentId w16cid:paraId="0D86B5B1" w16cid:durableId="243ADF29"/>
+  <w16cid:commentId w16cid:paraId="1B7C20EF" w16cid:durableId="243ADF7D"/>
+  <w16cid:commentId w16cid:paraId="74EC1A4E" w16cid:durableId="243AE175"/>
 </w16cid:commentsIds>
 </file>
 

</xml_diff>